<commit_message>
Fix sole trader: Trading Account formatting, BS page break before liabilities, Declaration on own page
</commit_message>
<xml_diff>
--- a/test_foothills_output.docx
+++ b/test_foothills_output.docx
@@ -858,6 +858,7 @@
           <w:b w:val="0"/>
           <w:i w:val="0"/>
           <w:sz w:val="20"/>
+          <w:u w:val="single"/>
         </w:rPr>
         <w:tab/>
         <w:t>49,775</w:t>
@@ -874,7 +875,7 @@
       <w:r>
         <w:rPr>
           <w:rFonts w:ascii="Times New Roman" w:hAnsi="Times New Roman" w:eastAsia="Times New Roman"/>
-          <w:b w:val="0"/>
+          <w:b/>
           <w:i w:val="0"/>
           <w:sz w:val="20"/>
         </w:rPr>
@@ -883,9 +884,10 @@
       <w:r>
         <w:rPr>
           <w:rFonts w:ascii="Times New Roman" w:hAnsi="Times New Roman" w:eastAsia="Times New Roman"/>
-          <w:b w:val="0"/>
+          <w:b/>
           <w:i w:val="0"/>
           <w:sz w:val="20"/>
+          <w:u w:val="single"/>
         </w:rPr>
         <w:tab/>
         <w:t>2,724,313</w:t>
@@ -922,7 +924,7 @@
       <w:r>
         <w:rPr>
           <w:rFonts w:ascii="Times New Roman" w:hAnsi="Times New Roman" w:eastAsia="Times New Roman"/>
-          <w:b w:val="0"/>
+          <w:b/>
           <w:i w:val="0"/>
           <w:sz w:val="20"/>
         </w:rPr>
@@ -1040,6 +1042,7 @@
           <w:b w:val="0"/>
           <w:i w:val="0"/>
           <w:sz w:val="20"/>
+          <w:u w:val="single"/>
         </w:rPr>
         <w:tab/>
         <w:t>21,635</w:t>
@@ -1047,13 +1050,41 @@
     </w:p>
     <w:p>
       <w:pPr>
+        <w:tabs>
+          <w:tab w:pos="6803" w:val="right"/>
+          <w:tab w:pos="9071" w:val="right"/>
+        </w:tabs>
+        <w:spacing w:before="20" w:after="20"/>
+      </w:pPr>
+      <w:r>
+        <w:rPr>
+          <w:rFonts w:ascii="Times New Roman" w:hAnsi="Times New Roman" w:eastAsia="Times New Roman"/>
+          <w:b w:val="0"/>
+          <w:i w:val="0"/>
+          <w:sz w:val="20"/>
+        </w:rPr>
+      </w:r>
+      <w:r>
+        <w:rPr>
+          <w:rFonts w:ascii="Times New Roman" w:hAnsi="Times New Roman" w:eastAsia="Times New Roman"/>
+          <w:b w:val="0"/>
+          <w:i w:val="0"/>
+          <w:sz w:val="20"/>
+          <w:u w:val="single"/>
+        </w:rPr>
+        <w:tab/>
+        <w:t>342,461</w:t>
+      </w:r>
+    </w:p>
+    <w:p>
+      <w:pPr>
         <w:spacing w:before="0" w:after="40"/>
         <w:jc w:val="left"/>
       </w:pPr>
       <w:r>
         <w:rPr>
           <w:rFonts w:ascii="Times New Roman" w:hAnsi="Times New Roman" w:eastAsia="Times New Roman"/>
-          <w:b w:val="0"/>
+          <w:b/>
           <w:i w:val="0"/>
           <w:sz w:val="20"/>
         </w:rPr>
@@ -1084,10 +1115,16 @@
           <w:b w:val="0"/>
           <w:i w:val="0"/>
           <w:sz w:val="20"/>
+          <w:u w:val="single"/>
         </w:rPr>
         <w:tab/>
         <w:t>20,806</w:t>
       </w:r>
+    </w:p>
+    <w:p>
+      <w:pPr>
+        <w:spacing w:after="40"/>
+      </w:pPr>
     </w:p>
     <w:p>
       <w:pPr>
@@ -1100,7 +1137,7 @@
       <w:r>
         <w:rPr>
           <w:rFonts w:ascii="Times New Roman" w:hAnsi="Times New Roman" w:eastAsia="Times New Roman"/>
-          <w:b w:val="0"/>
+          <w:b/>
           <w:i w:val="0"/>
           <w:sz w:val="20"/>
         </w:rPr>
@@ -1109,9 +1146,10 @@
       <w:r>
         <w:rPr>
           <w:rFonts w:ascii="Times New Roman" w:hAnsi="Times New Roman" w:eastAsia="Times New Roman"/>
-          <w:b w:val="0"/>
+          <w:b/>
           <w:i w:val="0"/>
           <w:sz w:val="20"/>
+          <w:u w:val="single"/>
         </w:rPr>
         <w:tab/>
         <w:t>321,654</w:t>
@@ -1145,6 +1183,7 @@
           <w:b/>
           <w:i w:val="0"/>
           <w:sz w:val="20"/>
+          <w:u w:val="double"/>
         </w:rPr>
         <w:tab/>
         <w:t>2,402,659</w:t>
@@ -3592,6 +3631,142 @@
         <w:tab/>
         <w:t>2,690,824</w:t>
       </w:r>
+    </w:p>
+    <w:p>
+      <w:pPr>
+        <w:spacing w:before="40" w:after="40"/>
+        <w:pBdr>
+          <w:bottom w:val="single" w:sz="12" w:space="1" w:color="000000"/>
+        </w:pBdr>
+      </w:pPr>
+    </w:p>
+    <w:p>
+      <w:pPr>
+        <w:spacing w:before="0" w:after="40"/>
+        <w:jc w:val="center"/>
+      </w:pPr>
+      <w:r>
+        <w:rPr>
+          <w:rFonts w:ascii="Times New Roman" w:hAnsi="Times New Roman" w:eastAsia="Times New Roman"/>
+          <w:b/>
+          <w:i w:val="0"/>
+          <w:sz w:val="16"/>
+        </w:rPr>
+        <w:t>These financial statements are unaudited. They must be read in conjunction with the attached Accountant's Compilation Report and Notes which form part of these financial statements.</w:t>
+      </w:r>
+    </w:p>
+    <w:p>
+      <w:r>
+        <w:br w:type="page"/>
+      </w:r>
+    </w:p>
+    <w:p>
+      <w:pPr>
+        <w:spacing w:before="0" w:after="0"/>
+        <w:jc w:val="center"/>
+      </w:pPr>
+      <w:r>
+        <w:rPr>
+          <w:rFonts w:ascii="Times New Roman" w:hAnsi="Times New Roman" w:eastAsia="Times New Roman"/>
+          <w:b/>
+          <w:i w:val="0"/>
+          <w:sz w:val="28"/>
+        </w:rPr>
+        <w:t>Foothills Conference Centre Pty Ltd</w:t>
+      </w:r>
+    </w:p>
+    <w:p>
+      <w:pPr>
+        <w:spacing w:before="0" w:after="0"/>
+        <w:jc w:val="center"/>
+      </w:pPr>
+      <w:r>
+        <w:rPr>
+          <w:rFonts w:ascii="Times New Roman" w:hAnsi="Times New Roman" w:eastAsia="Times New Roman"/>
+          <w:b/>
+          <w:i w:val="0"/>
+          <w:sz w:val="22"/>
+        </w:rPr>
+        <w:t>ABN 92 164 525 311</w:t>
+      </w:r>
+    </w:p>
+    <w:p>
+      <w:pPr>
+        <w:spacing w:before="0" w:after="0"/>
+        <w:jc w:val="center"/>
+      </w:pPr>
+      <w:r>
+        <w:rPr>
+          <w:rFonts w:ascii="Times New Roman" w:hAnsi="Times New Roman" w:eastAsia="Times New Roman"/>
+          <w:b/>
+          <w:i w:val="0"/>
+          <w:sz w:val="24"/>
+        </w:rPr>
+        <w:t>Detailed Balance Sheet as at 30 June 2025 (continued)</w:t>
+      </w:r>
+    </w:p>
+    <w:p>
+      <w:pPr>
+        <w:spacing w:before="40" w:after="40"/>
+        <w:pBdr>
+          <w:bottom w:val="single" w:sz="12" w:space="1" w:color="000000"/>
+        </w:pBdr>
+      </w:pPr>
+    </w:p>
+    <w:p>
+      <w:pPr>
+        <w:tabs>
+          <w:tab w:pos="6803" w:val="right"/>
+          <w:tab w:pos="9071" w:val="right"/>
+        </w:tabs>
+        <w:spacing w:after="0"/>
+      </w:pPr>
+      <w:r>
+        <w:rPr>
+          <w:rFonts w:ascii="Times New Roman" w:hAnsi="Times New Roman" w:eastAsia="Times New Roman"/>
+          <w:b/>
+          <w:i w:val="0"/>
+          <w:sz w:val="20"/>
+        </w:rPr>
+        <w:tab/>
+        <w:t>Note</w:t>
+      </w:r>
+      <w:r>
+        <w:rPr>
+          <w:rFonts w:ascii="Times New Roman" w:hAnsi="Times New Roman" w:eastAsia="Times New Roman"/>
+          <w:b/>
+          <w:i w:val="0"/>
+          <w:sz w:val="20"/>
+        </w:rPr>
+        <w:tab/>
+        <w:t>2025</w:t>
+      </w:r>
+    </w:p>
+    <w:p>
+      <w:pPr>
+        <w:tabs>
+          <w:tab w:pos="9071" w:val="right"/>
+        </w:tabs>
+        <w:spacing w:after="0"/>
+      </w:pPr>
+      <w:r>
+        <w:rPr>
+          <w:rFonts w:ascii="Times New Roman" w:hAnsi="Times New Roman" w:eastAsia="Times New Roman"/>
+          <w:b w:val="0"/>
+          <w:i w:val="0"/>
+          <w:sz w:val="20"/>
+        </w:rPr>
+        <w:tab/>
+        <w:t>$</w:t>
+      </w:r>
+    </w:p>
+    <w:p>
+      <w:pPr>
+        <w:spacing w:before="40" w:after="40"/>
+        <w:pBdr>
+          <w:bottom w:val="single" w:sz="12" w:space="1" w:color="000000"/>
+        </w:pBdr>
+      </w:pPr>
     </w:p>
     <w:p>
       <w:pPr>
@@ -10062,6 +10237,11 @@
       </w:r>
     </w:p>
     <w:p>
+      <w:r>
+        <w:br w:type="page"/>
+      </w:r>
+    </w:p>
+    <w:p>
       <w:pPr>
         <w:spacing w:before="0" w:after="0"/>
         <w:jc w:val="center"/>

</xml_diff>